<commit_message>
changes in image of architecture
</commit_message>
<xml_diff>
--- a/Team19_Archietecture.docx
+++ b/Team19_Archietecture.docx
@@ -1,6 +1,6 @@
 
 <file path=word/document.xml><?xml version="1.0" encoding="utf-8"?>
-<w:document xmlns:wpc="http://schemas.microsoft.com/office/word/2010/wordprocessingCanvas" xmlns:cx="http://schemas.microsoft.com/office/drawing/2014/chartex" xmlns:cx1="http://schemas.microsoft.com/office/drawing/2015/9/8/chartex" xmlns:cx2="http://schemas.microsoft.com/office/drawing/2015/10/21/chartex" xmlns:cx3="http://schemas.microsoft.com/office/drawing/2016/5/9/chartex" xmlns:cx4="http://schemas.microsoft.com/office/drawing/2016/5/10/chartex" xmlns:cx5="http://schemas.microsoft.com/office/drawing/2016/5/11/chartex" xmlns:cx6="http://schemas.microsoft.com/office/drawing/2016/5/12/chartex" xmlns:cx7="http://schemas.microsoft.com/office/drawing/2016/5/13/chartex" xmlns:cx8="http://schemas.microsoft.com/office/drawing/2016/5/14/chartex" xmlns:mc="http://schemas.openxmlformats.org/markup-compatibility/2006" xmlns:aink="http://schemas.microsoft.com/office/drawing/2016/ink" xmlns:am3d="http://schemas.microsoft.com/office/drawing/2017/model3d" xmlns:o="urn:schemas-microsoft-com:office:office" xmlns:r="http://schemas.openxmlformats.org/officeDocument/2006/relationships" xmlns:m="http://schemas.openxmlformats.org/officeDocument/2006/math" xmlns:v="urn:schemas-microsoft-com:vml" xmlns:wp14="http://schemas.microsoft.com/office/word/2010/wordprocessingDrawing" xmlns:wp="http://schemas.openxmlformats.org/drawingml/2006/wordprocessingDrawing" xmlns:w10="urn:schemas-microsoft-com:office:word" xmlns:w="http://schemas.openxmlformats.org/wordprocessingml/2006/main" xmlns:w14="http://schemas.microsoft.com/office/word/2010/wordml" xmlns:w15="http://schemas.microsoft.com/office/word/2012/wordml" xmlns:w16cid="http://schemas.microsoft.com/office/word/2016/wordml/cid" xmlns:w16se="http://schemas.microsoft.com/office/word/2015/wordml/symex" xmlns:wpg="http://schemas.microsoft.com/office/word/2010/wordprocessingGroup" xmlns:wpi="http://schemas.microsoft.com/office/word/2010/wordprocessingInk" xmlns:wne="http://schemas.microsoft.com/office/word/2006/wordml" xmlns:wps="http://schemas.microsoft.com/office/word/2010/wordprocessingShape" mc:Ignorable="w14 w15 w16se w16cid wp14">
+<w:document xmlns:wpc="http://schemas.microsoft.com/office/word/2010/wordprocessingCanvas" xmlns:cx="http://schemas.microsoft.com/office/drawing/2014/chartex" xmlns:cx1="http://schemas.microsoft.com/office/drawing/2015/9/8/chartex" xmlns:cx2="http://schemas.microsoft.com/office/drawing/2015/10/21/chartex" xmlns:cx3="http://schemas.microsoft.com/office/drawing/2016/5/9/chartex" xmlns:cx4="http://schemas.microsoft.com/office/drawing/2016/5/10/chartex" xmlns:cx5="http://schemas.microsoft.com/office/drawing/2016/5/11/chartex" xmlns:cx6="http://schemas.microsoft.com/office/drawing/2016/5/12/chartex" xmlns:cx7="http://schemas.microsoft.com/office/drawing/2016/5/13/chartex" xmlns:cx8="http://schemas.microsoft.com/office/drawing/2016/5/14/chartex" xmlns:mc="http://schemas.openxmlformats.org/markup-compatibility/2006" xmlns:aink="http://schemas.microsoft.com/office/drawing/2016/ink" xmlns:am3d="http://schemas.microsoft.com/office/drawing/2017/model3d" xmlns:o="urn:schemas-microsoft-com:office:office" xmlns:r="http://schemas.openxmlformats.org/officeDocument/2006/relationships" xmlns:m="http://schemas.openxmlformats.org/officeDocument/2006/math" xmlns:v="urn:schemas-microsoft-com:vml" xmlns:wp14="http://schemas.microsoft.com/office/word/2010/wordprocessingDrawing" xmlns:wp="http://schemas.openxmlformats.org/drawingml/2006/wordprocessingDrawing" xmlns:w10="urn:schemas-microsoft-com:office:word" xmlns:w="http://schemas.openxmlformats.org/wordprocessingml/2006/main" xmlns:w14="http://schemas.microsoft.com/office/word/2010/wordml" xmlns:w15="http://schemas.microsoft.com/office/word/2012/wordml" xmlns:w16cex="http://schemas.microsoft.com/office/word/2018/wordml/cex" xmlns:w16cid="http://schemas.microsoft.com/office/word/2016/wordml/cid" xmlns:w16="http://schemas.microsoft.com/office/word/2018/wordml" xmlns:w16se="http://schemas.microsoft.com/office/word/2015/wordml/symex" xmlns:wpg="http://schemas.microsoft.com/office/word/2010/wordprocessingGroup" xmlns:wpi="http://schemas.microsoft.com/office/word/2010/wordprocessingInk" xmlns:wne="http://schemas.microsoft.com/office/word/2006/wordml" xmlns:wps="http://schemas.microsoft.com/office/word/2010/wordprocessingShape" mc:Ignorable="w14 w15 w16se w16cid w16 w16cex wp14">
   <w:body>
     <w:p>
       <w:pPr>
@@ -52,8 +52,6 @@
           </wp:inline>
         </w:drawing>
       </w:r>
-      <w:bookmarkStart w:id="0" w:name="_GoBack"/>
-      <w:bookmarkEnd w:id="0"/>
     </w:p>
     <w:p/>
     <w:p>
@@ -244,25 +242,7 @@
           <w:sz w:val="24"/>
           <w:szCs w:val="24"/>
         </w:rPr>
-        <w:t xml:space="preserve">User can show all map details by </w:t>
-      </w:r>
-      <w:proofErr w:type="spellStart"/>
-      <w:r>
-        <w:rPr>
-          <w:rFonts w:ascii="Times New Roman" w:hAnsi="Times New Roman" w:cs="Times New Roman"/>
-          <w:sz w:val="24"/>
-          <w:szCs w:val="24"/>
-        </w:rPr>
-        <w:t>showmap</w:t>
-      </w:r>
-      <w:proofErr w:type="spellEnd"/>
-      <w:r>
-        <w:rPr>
-          <w:rFonts w:ascii="Times New Roman" w:hAnsi="Times New Roman" w:cs="Times New Roman"/>
-          <w:sz w:val="24"/>
-          <w:szCs w:val="24"/>
-        </w:rPr>
-        <w:t xml:space="preserve"> command</w:t>
+        <w:t>User can show all map details by showmap command</w:t>
       </w:r>
     </w:p>
     <w:p>
@@ -339,15 +319,7 @@
           <w:sz w:val="24"/>
           <w:szCs w:val="24"/>
         </w:rPr>
-        <w:t xml:space="preserve"> </w:t>
-      </w:r>
-      <w:r>
-        <w:rPr>
-          <w:rFonts w:ascii="Times New Roman" w:hAnsi="Times New Roman" w:cs="Times New Roman"/>
-          <w:sz w:val="24"/>
-          <w:szCs w:val="24"/>
-        </w:rPr>
-        <w:t>reduce the number of armies in the player’s reinforcement pool.</w:t>
+        <w:t xml:space="preserve"> reduce the number of armies in the player’s reinforcement pool.</w:t>
       </w:r>
     </w:p>
     <w:p>
@@ -516,6 +488,355 @@
           <w:szCs w:val="24"/>
         </w:rPr>
         <w:t xml:space="preserve"> armies on the country</w:t>
+      </w:r>
+    </w:p>
+    <w:p>
+      <w:pPr>
+        <w:pStyle w:val="ListParagraph"/>
+        <w:numPr>
+          <w:ilvl w:val="0"/>
+          <w:numId w:val="1"/>
+        </w:numPr>
+        <w:jc w:val="both"/>
+        <w:rPr>
+          <w:rFonts w:ascii="Times New Roman" w:hAnsi="Times New Roman" w:cs="Times New Roman"/>
+          <w:b/>
+          <w:bCs/>
+          <w:sz w:val="32"/>
+          <w:szCs w:val="32"/>
+          <w:u w:val="single"/>
+        </w:rPr>
+      </w:pPr>
+      <w:r>
+        <w:rPr>
+          <w:rFonts w:ascii="Times New Roman" w:hAnsi="Times New Roman" w:cs="Times New Roman"/>
+          <w:b/>
+          <w:bCs/>
+          <w:sz w:val="32"/>
+          <w:szCs w:val="32"/>
+          <w:u w:val="single"/>
+        </w:rPr>
+        <w:lastRenderedPageBreak/>
+        <w:t>Steps</w:t>
+      </w:r>
+      <w:r>
+        <w:rPr>
+          <w:rFonts w:ascii="Times New Roman" w:hAnsi="Times New Roman" w:cs="Times New Roman"/>
+          <w:b/>
+          <w:bCs/>
+          <w:sz w:val="32"/>
+          <w:szCs w:val="32"/>
+          <w:u w:val="single"/>
+        </w:rPr>
+        <w:t xml:space="preserve"> to Run the Game</w:t>
+      </w:r>
+      <w:r>
+        <w:rPr>
+          <w:rFonts w:ascii="Times New Roman" w:hAnsi="Times New Roman" w:cs="Times New Roman"/>
+          <w:b/>
+          <w:bCs/>
+          <w:sz w:val="32"/>
+          <w:szCs w:val="32"/>
+          <w:u w:val="single"/>
+        </w:rPr>
+        <w:t>: -</w:t>
+      </w:r>
+    </w:p>
+    <w:p>
+      <w:pPr>
+        <w:pStyle w:val="ListParagraph"/>
+        <w:spacing w:line="240" w:lineRule="auto"/>
+        <w:jc w:val="both"/>
+        <w:rPr>
+          <w:rFonts w:ascii="Times New Roman" w:hAnsi="Times New Roman" w:cs="Times New Roman"/>
+          <w:b/>
+          <w:bCs/>
+          <w:sz w:val="32"/>
+          <w:szCs w:val="32"/>
+          <w:u w:val="single"/>
+        </w:rPr>
+      </w:pPr>
+    </w:p>
+    <w:p>
+      <w:pPr>
+        <w:pStyle w:val="ListParagraph"/>
+        <w:numPr>
+          <w:ilvl w:val="0"/>
+          <w:numId w:val="4"/>
+        </w:numPr>
+        <w:spacing w:line="240" w:lineRule="auto"/>
+        <w:jc w:val="both"/>
+        <w:rPr>
+          <w:rFonts w:ascii="Times New Roman" w:hAnsi="Times New Roman" w:cs="Times New Roman"/>
+        </w:rPr>
+      </w:pPr>
+      <w:r>
+        <w:rPr>
+          <w:rFonts w:ascii="Times New Roman" w:hAnsi="Times New Roman" w:cs="Times New Roman"/>
+        </w:rPr>
+        <w:t>loadmap Europe (</w:t>
+      </w:r>
+      <w:r>
+        <w:rPr>
+          <w:rFonts w:ascii="Times New Roman" w:hAnsi="Times New Roman" w:cs="Times New Roman"/>
+        </w:rPr>
+        <w:t>Here you can use loadmap command to load game again or use Map editor commands to edit map</w:t>
+      </w:r>
+      <w:r>
+        <w:rPr>
+          <w:rFonts w:ascii="Times New Roman" w:hAnsi="Times New Roman" w:cs="Times New Roman"/>
+        </w:rPr>
+        <w:t>)</w:t>
+      </w:r>
+    </w:p>
+    <w:p>
+      <w:pPr>
+        <w:pStyle w:val="ListParagraph"/>
+        <w:numPr>
+          <w:ilvl w:val="0"/>
+          <w:numId w:val="4"/>
+        </w:numPr>
+        <w:spacing w:line="240" w:lineRule="auto"/>
+        <w:jc w:val="both"/>
+        <w:rPr>
+          <w:rFonts w:ascii="Times New Roman" w:hAnsi="Times New Roman" w:cs="Times New Roman"/>
+        </w:rPr>
+      </w:pPr>
+      <w:r>
+        <w:rPr>
+          <w:rFonts w:ascii="Times New Roman" w:hAnsi="Times New Roman" w:cs="Times New Roman"/>
+        </w:rPr>
+        <w:t>showmap</w:t>
+      </w:r>
+    </w:p>
+    <w:p>
+      <w:pPr>
+        <w:pStyle w:val="ListParagraph"/>
+        <w:numPr>
+          <w:ilvl w:val="0"/>
+          <w:numId w:val="4"/>
+        </w:numPr>
+        <w:spacing w:line="240" w:lineRule="auto"/>
+        <w:jc w:val="both"/>
+        <w:rPr>
+          <w:rFonts w:ascii="Times New Roman" w:hAnsi="Times New Roman" w:cs="Times New Roman"/>
+        </w:rPr>
+      </w:pPr>
+      <w:r>
+        <w:rPr>
+          <w:rFonts w:ascii="Times New Roman" w:hAnsi="Times New Roman" w:cs="Times New Roman"/>
+        </w:rPr>
+        <w:t>gameplayer -add P1 -add P2</w:t>
+      </w:r>
+    </w:p>
+    <w:p>
+      <w:pPr>
+        <w:pStyle w:val="ListParagraph"/>
+        <w:numPr>
+          <w:ilvl w:val="0"/>
+          <w:numId w:val="4"/>
+        </w:numPr>
+        <w:spacing w:line="240" w:lineRule="auto"/>
+        <w:jc w:val="both"/>
+        <w:rPr>
+          <w:rFonts w:ascii="Times New Roman" w:hAnsi="Times New Roman" w:cs="Times New Roman"/>
+        </w:rPr>
+      </w:pPr>
+      <w:r>
+        <w:rPr>
+          <w:rFonts w:ascii="Times New Roman" w:hAnsi="Times New Roman" w:cs="Times New Roman"/>
+        </w:rPr>
+        <w:t>assigncountries</w:t>
+      </w:r>
+    </w:p>
+    <w:p>
+      <w:pPr>
+        <w:pStyle w:val="ListParagraph"/>
+        <w:numPr>
+          <w:ilvl w:val="0"/>
+          <w:numId w:val="4"/>
+        </w:numPr>
+        <w:spacing w:line="240" w:lineRule="auto"/>
+        <w:jc w:val="both"/>
+        <w:rPr>
+          <w:rFonts w:ascii="Times New Roman" w:hAnsi="Times New Roman" w:cs="Times New Roman"/>
+        </w:rPr>
+      </w:pPr>
+      <w:r>
+        <w:rPr>
+          <w:rFonts w:ascii="Times New Roman" w:hAnsi="Times New Roman" w:cs="Times New Roman"/>
+        </w:rPr>
+        <w:t>l</w:t>
+      </w:r>
+      <w:r>
+        <w:rPr>
+          <w:rFonts w:ascii="Times New Roman" w:hAnsi="Times New Roman" w:cs="Times New Roman"/>
+        </w:rPr>
+        <w:t>oop</w:t>
+      </w:r>
+    </w:p>
+    <w:p>
+      <w:pPr>
+        <w:pStyle w:val="ListParagraph"/>
+        <w:numPr>
+          <w:ilvl w:val="1"/>
+          <w:numId w:val="4"/>
+        </w:numPr>
+        <w:spacing w:line="240" w:lineRule="auto"/>
+        <w:jc w:val="both"/>
+        <w:rPr>
+          <w:rFonts w:ascii="Times New Roman" w:hAnsi="Times New Roman" w:cs="Times New Roman"/>
+        </w:rPr>
+      </w:pPr>
+      <w:r>
+        <w:rPr>
+          <w:rFonts w:ascii="Times New Roman" w:hAnsi="Times New Roman" w:cs="Times New Roman"/>
+        </w:rPr>
+        <w:t xml:space="preserve">deploy </w:t>
+      </w:r>
+      <w:r>
+        <w:rPr>
+          <w:rFonts w:ascii="Times New Roman" w:hAnsi="Times New Roman" w:cs="Times New Roman"/>
+        </w:rPr>
+        <w:t>&lt;</w:t>
+      </w:r>
+      <w:r>
+        <w:rPr>
+          <w:rFonts w:ascii="Times New Roman" w:hAnsi="Times New Roman" w:cs="Times New Roman"/>
+        </w:rPr>
+        <w:t>countryname from given list for given player&gt; &lt;value less than listed reinforcement armies&gt;</w:t>
+      </w:r>
+    </w:p>
+    <w:p>
+      <w:pPr>
+        <w:pStyle w:val="ListParagraph"/>
+        <w:numPr>
+          <w:ilvl w:val="1"/>
+          <w:numId w:val="4"/>
+        </w:numPr>
+        <w:spacing w:line="240" w:lineRule="auto"/>
+        <w:jc w:val="both"/>
+        <w:rPr>
+          <w:rFonts w:ascii="Times New Roman" w:hAnsi="Times New Roman" w:cs="Times New Roman"/>
+        </w:rPr>
+      </w:pPr>
+      <w:r>
+        <w:rPr>
+          <w:rFonts w:ascii="Times New Roman" w:hAnsi="Times New Roman" w:cs="Times New Roman"/>
+        </w:rPr>
+        <w:t xml:space="preserve">for </w:t>
+      </w:r>
+      <w:proofErr w:type="spellStart"/>
+      <w:r>
+        <w:rPr>
+          <w:rFonts w:ascii="Times New Roman" w:hAnsi="Times New Roman" w:cs="Times New Roman"/>
+        </w:rPr>
+        <w:t>eg</w:t>
+      </w:r>
+      <w:proofErr w:type="spellEnd"/>
+      <w:r>
+        <w:rPr>
+          <w:rFonts w:ascii="Times New Roman" w:hAnsi="Times New Roman" w:cs="Times New Roman"/>
+        </w:rPr>
+        <w:t>:  deploy Spain 2</w:t>
+      </w:r>
+    </w:p>
+    <w:p>
+      <w:pPr>
+        <w:pStyle w:val="ListParagraph"/>
+        <w:numPr>
+          <w:ilvl w:val="0"/>
+          <w:numId w:val="4"/>
+        </w:numPr>
+        <w:spacing w:line="240" w:lineRule="auto"/>
+        <w:jc w:val="both"/>
+        <w:rPr>
+          <w:rFonts w:ascii="Times New Roman" w:hAnsi="Times New Roman" w:cs="Times New Roman"/>
+        </w:rPr>
+      </w:pPr>
+      <w:r>
+        <w:rPr>
+          <w:rFonts w:ascii="Times New Roman" w:hAnsi="Times New Roman" w:cs="Times New Roman"/>
+        </w:rPr>
+        <w:t>After loop ends press “n” to exit the loop when asked</w:t>
+      </w:r>
+    </w:p>
+    <w:p>
+      <w:pPr>
+        <w:pStyle w:val="ListParagraph"/>
+        <w:numPr>
+          <w:ilvl w:val="0"/>
+          <w:numId w:val="4"/>
+        </w:numPr>
+        <w:spacing w:line="240" w:lineRule="auto"/>
+        <w:jc w:val="both"/>
+        <w:rPr>
+          <w:rFonts w:ascii="Times New Roman" w:hAnsi="Times New Roman" w:cs="Times New Roman"/>
+        </w:rPr>
+      </w:pPr>
+      <w:r>
+        <w:rPr>
+          <w:rFonts w:ascii="Times New Roman" w:hAnsi="Times New Roman" w:cs="Times New Roman"/>
+        </w:rPr>
+        <w:t>EXITGAME (</w:t>
+      </w:r>
+      <w:r>
+        <w:rPr>
+          <w:rFonts w:ascii="Times New Roman" w:hAnsi="Times New Roman" w:cs="Times New Roman"/>
+        </w:rPr>
+        <w:t>to Exit Game Mode)</w:t>
+      </w:r>
+    </w:p>
+    <w:p>
+      <w:pPr>
+        <w:pStyle w:val="ListParagraph"/>
+        <w:numPr>
+          <w:ilvl w:val="1"/>
+          <w:numId w:val="4"/>
+        </w:numPr>
+        <w:spacing w:line="240" w:lineRule="auto"/>
+        <w:jc w:val="both"/>
+        <w:rPr>
+          <w:rFonts w:ascii="Times New Roman" w:hAnsi="Times New Roman" w:cs="Times New Roman"/>
+        </w:rPr>
+      </w:pPr>
+      <w:r>
+        <w:rPr>
+          <w:rFonts w:ascii="Times New Roman" w:hAnsi="Times New Roman" w:cs="Times New Roman"/>
+        </w:rPr>
+        <w:t>(Here you can use loadmap command to load game again or use Map editor commands to edit map)</w:t>
+      </w:r>
+    </w:p>
+    <w:p>
+      <w:pPr>
+        <w:pStyle w:val="ListParagraph"/>
+        <w:numPr>
+          <w:ilvl w:val="0"/>
+          <w:numId w:val="4"/>
+        </w:numPr>
+        <w:spacing w:line="240" w:lineRule="auto"/>
+        <w:jc w:val="both"/>
+        <w:rPr>
+          <w:rFonts w:ascii="Times New Roman" w:hAnsi="Times New Roman" w:cs="Times New Roman"/>
+        </w:rPr>
+      </w:pPr>
+      <w:r>
+        <w:rPr>
+          <w:rFonts w:ascii="Times New Roman" w:hAnsi="Times New Roman" w:cs="Times New Roman"/>
+        </w:rPr>
+        <w:t>EXIT</w:t>
+      </w:r>
+      <w:r>
+        <w:rPr>
+          <w:rFonts w:ascii="Times New Roman" w:hAnsi="Times New Roman" w:cs="Times New Roman"/>
+        </w:rPr>
+        <w:t xml:space="preserve"> </w:t>
+      </w:r>
+      <w:r>
+        <w:rPr>
+          <w:rFonts w:ascii="Times New Roman" w:hAnsi="Times New Roman" w:cs="Times New Roman"/>
+        </w:rPr>
+        <w:t>(to exit Game entirely)</w:t>
       </w:r>
     </w:p>
     <w:sectPr>
@@ -531,7 +852,7 @@
 </file>
 
 <file path=word/endnotes.xml><?xml version="1.0" encoding="utf-8"?>
-<w:endnotes xmlns:wpc="http://schemas.microsoft.com/office/word/2010/wordprocessingCanvas" xmlns:cx="http://schemas.microsoft.com/office/drawing/2014/chartex" xmlns:cx1="http://schemas.microsoft.com/office/drawing/2015/9/8/chartex" xmlns:cx2="http://schemas.microsoft.com/office/drawing/2015/10/21/chartex" xmlns:cx3="http://schemas.microsoft.com/office/drawing/2016/5/9/chartex" xmlns:cx4="http://schemas.microsoft.com/office/drawing/2016/5/10/chartex" xmlns:cx5="http://schemas.microsoft.com/office/drawing/2016/5/11/chartex" xmlns:cx6="http://schemas.microsoft.com/office/drawing/2016/5/12/chartex" xmlns:cx7="http://schemas.microsoft.com/office/drawing/2016/5/13/chartex" xmlns:cx8="http://schemas.microsoft.com/office/drawing/2016/5/14/chartex" xmlns:mc="http://schemas.openxmlformats.org/markup-compatibility/2006" xmlns:aink="http://schemas.microsoft.com/office/drawing/2016/ink" xmlns:am3d="http://schemas.microsoft.com/office/drawing/2017/model3d" xmlns:o="urn:schemas-microsoft-com:office:office" xmlns:r="http://schemas.openxmlformats.org/officeDocument/2006/relationships" xmlns:m="http://schemas.openxmlformats.org/officeDocument/2006/math" xmlns:v="urn:schemas-microsoft-com:vml" xmlns:wp14="http://schemas.microsoft.com/office/word/2010/wordprocessingDrawing" xmlns:wp="http://schemas.openxmlformats.org/drawingml/2006/wordprocessingDrawing" xmlns:w10="urn:schemas-microsoft-com:office:word" xmlns:w="http://schemas.openxmlformats.org/wordprocessingml/2006/main" xmlns:w14="http://schemas.microsoft.com/office/word/2010/wordml" xmlns:w15="http://schemas.microsoft.com/office/word/2012/wordml" xmlns:w16cid="http://schemas.microsoft.com/office/word/2016/wordml/cid" xmlns:w16se="http://schemas.microsoft.com/office/word/2015/wordml/symex" xmlns:wpg="http://schemas.microsoft.com/office/word/2010/wordprocessingGroup" xmlns:wpi="http://schemas.microsoft.com/office/word/2010/wordprocessingInk" xmlns:wne="http://schemas.microsoft.com/office/word/2006/wordml" xmlns:wps="http://schemas.microsoft.com/office/word/2010/wordprocessingShape" mc:Ignorable="w14 w15 w16se w16cid wp14">
+<w:endnotes xmlns:wpc="http://schemas.microsoft.com/office/word/2010/wordprocessingCanvas" xmlns:cx="http://schemas.microsoft.com/office/drawing/2014/chartex" xmlns:cx1="http://schemas.microsoft.com/office/drawing/2015/9/8/chartex" xmlns:cx2="http://schemas.microsoft.com/office/drawing/2015/10/21/chartex" xmlns:cx3="http://schemas.microsoft.com/office/drawing/2016/5/9/chartex" xmlns:cx4="http://schemas.microsoft.com/office/drawing/2016/5/10/chartex" xmlns:cx5="http://schemas.microsoft.com/office/drawing/2016/5/11/chartex" xmlns:cx6="http://schemas.microsoft.com/office/drawing/2016/5/12/chartex" xmlns:cx7="http://schemas.microsoft.com/office/drawing/2016/5/13/chartex" xmlns:cx8="http://schemas.microsoft.com/office/drawing/2016/5/14/chartex" xmlns:mc="http://schemas.openxmlformats.org/markup-compatibility/2006" xmlns:aink="http://schemas.microsoft.com/office/drawing/2016/ink" xmlns:am3d="http://schemas.microsoft.com/office/drawing/2017/model3d" xmlns:o="urn:schemas-microsoft-com:office:office" xmlns:r="http://schemas.openxmlformats.org/officeDocument/2006/relationships" xmlns:m="http://schemas.openxmlformats.org/officeDocument/2006/math" xmlns:v="urn:schemas-microsoft-com:vml" xmlns:wp14="http://schemas.microsoft.com/office/word/2010/wordprocessingDrawing" xmlns:wp="http://schemas.openxmlformats.org/drawingml/2006/wordprocessingDrawing" xmlns:w10="urn:schemas-microsoft-com:office:word" xmlns:w="http://schemas.openxmlformats.org/wordprocessingml/2006/main" xmlns:w14="http://schemas.microsoft.com/office/word/2010/wordml" xmlns:w15="http://schemas.microsoft.com/office/word/2012/wordml" xmlns:w16cex="http://schemas.microsoft.com/office/word/2018/wordml/cex" xmlns:w16cid="http://schemas.microsoft.com/office/word/2016/wordml/cid" xmlns:w16="http://schemas.microsoft.com/office/word/2018/wordml" xmlns:w16se="http://schemas.microsoft.com/office/word/2015/wordml/symex" xmlns:wpg="http://schemas.microsoft.com/office/word/2010/wordprocessingGroup" xmlns:wpi="http://schemas.microsoft.com/office/word/2010/wordprocessingInk" xmlns:wne="http://schemas.microsoft.com/office/word/2006/wordml" xmlns:wps="http://schemas.microsoft.com/office/word/2010/wordprocessingShape" mc:Ignorable="w14 w15 w16se w16cid w16 w16cex wp14">
   <w:endnote w:type="separator" w:id="-1">
     <w:p>
       <w:pPr>
@@ -556,7 +877,7 @@
 </file>
 
 <file path=word/footer1.xml><?xml version="1.0" encoding="utf-8"?>
-<w:ftr xmlns:wpc="http://schemas.microsoft.com/office/word/2010/wordprocessingCanvas" xmlns:cx="http://schemas.microsoft.com/office/drawing/2014/chartex" xmlns:cx1="http://schemas.microsoft.com/office/drawing/2015/9/8/chartex" xmlns:cx2="http://schemas.microsoft.com/office/drawing/2015/10/21/chartex" xmlns:cx3="http://schemas.microsoft.com/office/drawing/2016/5/9/chartex" xmlns:cx4="http://schemas.microsoft.com/office/drawing/2016/5/10/chartex" xmlns:cx5="http://schemas.microsoft.com/office/drawing/2016/5/11/chartex" xmlns:cx6="http://schemas.microsoft.com/office/drawing/2016/5/12/chartex" xmlns:cx7="http://schemas.microsoft.com/office/drawing/2016/5/13/chartex" xmlns:cx8="http://schemas.microsoft.com/office/drawing/2016/5/14/chartex" xmlns:mc="http://schemas.openxmlformats.org/markup-compatibility/2006" xmlns:aink="http://schemas.microsoft.com/office/drawing/2016/ink" xmlns:am3d="http://schemas.microsoft.com/office/drawing/2017/model3d" xmlns:o="urn:schemas-microsoft-com:office:office" xmlns:r="http://schemas.openxmlformats.org/officeDocument/2006/relationships" xmlns:m="http://schemas.openxmlformats.org/officeDocument/2006/math" xmlns:v="urn:schemas-microsoft-com:vml" xmlns:wp14="http://schemas.microsoft.com/office/word/2010/wordprocessingDrawing" xmlns:wp="http://schemas.openxmlformats.org/drawingml/2006/wordprocessingDrawing" xmlns:w10="urn:schemas-microsoft-com:office:word" xmlns:w="http://schemas.openxmlformats.org/wordprocessingml/2006/main" xmlns:w14="http://schemas.microsoft.com/office/word/2010/wordml" xmlns:w15="http://schemas.microsoft.com/office/word/2012/wordml" xmlns:w16cid="http://schemas.microsoft.com/office/word/2016/wordml/cid" xmlns:w16se="http://schemas.microsoft.com/office/word/2015/wordml/symex" xmlns:wpg="http://schemas.microsoft.com/office/word/2010/wordprocessingGroup" xmlns:wpi="http://schemas.microsoft.com/office/word/2010/wordprocessingInk" xmlns:wne="http://schemas.microsoft.com/office/word/2006/wordml" xmlns:wps="http://schemas.microsoft.com/office/word/2010/wordprocessingShape" mc:Ignorable="w14 w15 w16se w16cid wp14">
+<w:ftr xmlns:wpc="http://schemas.microsoft.com/office/word/2010/wordprocessingCanvas" xmlns:cx="http://schemas.microsoft.com/office/drawing/2014/chartex" xmlns:cx1="http://schemas.microsoft.com/office/drawing/2015/9/8/chartex" xmlns:cx2="http://schemas.microsoft.com/office/drawing/2015/10/21/chartex" xmlns:cx3="http://schemas.microsoft.com/office/drawing/2016/5/9/chartex" xmlns:cx4="http://schemas.microsoft.com/office/drawing/2016/5/10/chartex" xmlns:cx5="http://schemas.microsoft.com/office/drawing/2016/5/11/chartex" xmlns:cx6="http://schemas.microsoft.com/office/drawing/2016/5/12/chartex" xmlns:cx7="http://schemas.microsoft.com/office/drawing/2016/5/13/chartex" xmlns:cx8="http://schemas.microsoft.com/office/drawing/2016/5/14/chartex" xmlns:mc="http://schemas.openxmlformats.org/markup-compatibility/2006" xmlns:aink="http://schemas.microsoft.com/office/drawing/2016/ink" xmlns:am3d="http://schemas.microsoft.com/office/drawing/2017/model3d" xmlns:o="urn:schemas-microsoft-com:office:office" xmlns:r="http://schemas.openxmlformats.org/officeDocument/2006/relationships" xmlns:m="http://schemas.openxmlformats.org/officeDocument/2006/math" xmlns:v="urn:schemas-microsoft-com:vml" xmlns:wp14="http://schemas.microsoft.com/office/word/2010/wordprocessingDrawing" xmlns:wp="http://schemas.openxmlformats.org/drawingml/2006/wordprocessingDrawing" xmlns:w10="urn:schemas-microsoft-com:office:word" xmlns:w="http://schemas.openxmlformats.org/wordprocessingml/2006/main" xmlns:w14="http://schemas.microsoft.com/office/word/2010/wordml" xmlns:w15="http://schemas.microsoft.com/office/word/2012/wordml" xmlns:w16cex="http://schemas.microsoft.com/office/word/2018/wordml/cex" xmlns:w16cid="http://schemas.microsoft.com/office/word/2016/wordml/cid" xmlns:w16="http://schemas.microsoft.com/office/word/2018/wordml" xmlns:w16se="http://schemas.microsoft.com/office/word/2015/wordml/symex" xmlns:wpg="http://schemas.microsoft.com/office/word/2010/wordprocessingGroup" xmlns:wpi="http://schemas.microsoft.com/office/word/2010/wordprocessingInk" xmlns:wne="http://schemas.microsoft.com/office/word/2006/wordml" xmlns:wps="http://schemas.microsoft.com/office/word/2010/wordprocessingShape" mc:Ignorable="w14 w15 w16se w16cid w16 w16cex wp14">
   <w:p>
     <w:pPr>
       <w:pStyle w:val="Footer"/>
@@ -618,7 +939,7 @@
 </file>
 
 <file path=word/footnotes.xml><?xml version="1.0" encoding="utf-8"?>
-<w:footnotes xmlns:wpc="http://schemas.microsoft.com/office/word/2010/wordprocessingCanvas" xmlns:cx="http://schemas.microsoft.com/office/drawing/2014/chartex" xmlns:cx1="http://schemas.microsoft.com/office/drawing/2015/9/8/chartex" xmlns:cx2="http://schemas.microsoft.com/office/drawing/2015/10/21/chartex" xmlns:cx3="http://schemas.microsoft.com/office/drawing/2016/5/9/chartex" xmlns:cx4="http://schemas.microsoft.com/office/drawing/2016/5/10/chartex" xmlns:cx5="http://schemas.microsoft.com/office/drawing/2016/5/11/chartex" xmlns:cx6="http://schemas.microsoft.com/office/drawing/2016/5/12/chartex" xmlns:cx7="http://schemas.microsoft.com/office/drawing/2016/5/13/chartex" xmlns:cx8="http://schemas.microsoft.com/office/drawing/2016/5/14/chartex" xmlns:mc="http://schemas.openxmlformats.org/markup-compatibility/2006" xmlns:aink="http://schemas.microsoft.com/office/drawing/2016/ink" xmlns:am3d="http://schemas.microsoft.com/office/drawing/2017/model3d" xmlns:o="urn:schemas-microsoft-com:office:office" xmlns:r="http://schemas.openxmlformats.org/officeDocument/2006/relationships" xmlns:m="http://schemas.openxmlformats.org/officeDocument/2006/math" xmlns:v="urn:schemas-microsoft-com:vml" xmlns:wp14="http://schemas.microsoft.com/office/word/2010/wordprocessingDrawing" xmlns:wp="http://schemas.openxmlformats.org/drawingml/2006/wordprocessingDrawing" xmlns:w10="urn:schemas-microsoft-com:office:word" xmlns:w="http://schemas.openxmlformats.org/wordprocessingml/2006/main" xmlns:w14="http://schemas.microsoft.com/office/word/2010/wordml" xmlns:w15="http://schemas.microsoft.com/office/word/2012/wordml" xmlns:w16cid="http://schemas.microsoft.com/office/word/2016/wordml/cid" xmlns:w16se="http://schemas.microsoft.com/office/word/2015/wordml/symex" xmlns:wpg="http://schemas.microsoft.com/office/word/2010/wordprocessingGroup" xmlns:wpi="http://schemas.microsoft.com/office/word/2010/wordprocessingInk" xmlns:wne="http://schemas.microsoft.com/office/word/2006/wordml" xmlns:wps="http://schemas.microsoft.com/office/word/2010/wordprocessingShape" mc:Ignorable="w14 w15 w16se w16cid wp14">
+<w:footnotes xmlns:wpc="http://schemas.microsoft.com/office/word/2010/wordprocessingCanvas" xmlns:cx="http://schemas.microsoft.com/office/drawing/2014/chartex" xmlns:cx1="http://schemas.microsoft.com/office/drawing/2015/9/8/chartex" xmlns:cx2="http://schemas.microsoft.com/office/drawing/2015/10/21/chartex" xmlns:cx3="http://schemas.microsoft.com/office/drawing/2016/5/9/chartex" xmlns:cx4="http://schemas.microsoft.com/office/drawing/2016/5/10/chartex" xmlns:cx5="http://schemas.microsoft.com/office/drawing/2016/5/11/chartex" xmlns:cx6="http://schemas.microsoft.com/office/drawing/2016/5/12/chartex" xmlns:cx7="http://schemas.microsoft.com/office/drawing/2016/5/13/chartex" xmlns:cx8="http://schemas.microsoft.com/office/drawing/2016/5/14/chartex" xmlns:mc="http://schemas.openxmlformats.org/markup-compatibility/2006" xmlns:aink="http://schemas.microsoft.com/office/drawing/2016/ink" xmlns:am3d="http://schemas.microsoft.com/office/drawing/2017/model3d" xmlns:o="urn:schemas-microsoft-com:office:office" xmlns:r="http://schemas.openxmlformats.org/officeDocument/2006/relationships" xmlns:m="http://schemas.openxmlformats.org/officeDocument/2006/math" xmlns:v="urn:schemas-microsoft-com:vml" xmlns:wp14="http://schemas.microsoft.com/office/word/2010/wordprocessingDrawing" xmlns:wp="http://schemas.openxmlformats.org/drawingml/2006/wordprocessingDrawing" xmlns:w10="urn:schemas-microsoft-com:office:word" xmlns:w="http://schemas.openxmlformats.org/wordprocessingml/2006/main" xmlns:w14="http://schemas.microsoft.com/office/word/2010/wordml" xmlns:w15="http://schemas.microsoft.com/office/word/2012/wordml" xmlns:w16cex="http://schemas.microsoft.com/office/word/2018/wordml/cex" xmlns:w16cid="http://schemas.microsoft.com/office/word/2016/wordml/cid" xmlns:w16="http://schemas.microsoft.com/office/word/2018/wordml" xmlns:w16se="http://schemas.microsoft.com/office/word/2015/wordml/symex" xmlns:wpg="http://schemas.microsoft.com/office/word/2010/wordprocessingGroup" xmlns:wpi="http://schemas.microsoft.com/office/word/2010/wordprocessingInk" xmlns:wne="http://schemas.microsoft.com/office/word/2006/wordml" xmlns:wps="http://schemas.microsoft.com/office/word/2010/wordprocessingShape" mc:Ignorable="w14 w15 w16se w16cid w16 w16cex wp14">
   <w:footnote w:type="separator" w:id="-1">
     <w:p>
       <w:pPr>
@@ -643,7 +964,7 @@
 </file>
 
 <file path=word/header1.xml><?xml version="1.0" encoding="utf-8"?>
-<w:hdr xmlns:wpc="http://schemas.microsoft.com/office/word/2010/wordprocessingCanvas" xmlns:cx="http://schemas.microsoft.com/office/drawing/2014/chartex" xmlns:cx1="http://schemas.microsoft.com/office/drawing/2015/9/8/chartex" xmlns:cx2="http://schemas.microsoft.com/office/drawing/2015/10/21/chartex" xmlns:cx3="http://schemas.microsoft.com/office/drawing/2016/5/9/chartex" xmlns:cx4="http://schemas.microsoft.com/office/drawing/2016/5/10/chartex" xmlns:cx5="http://schemas.microsoft.com/office/drawing/2016/5/11/chartex" xmlns:cx6="http://schemas.microsoft.com/office/drawing/2016/5/12/chartex" xmlns:cx7="http://schemas.microsoft.com/office/drawing/2016/5/13/chartex" xmlns:cx8="http://schemas.microsoft.com/office/drawing/2016/5/14/chartex" xmlns:mc="http://schemas.openxmlformats.org/markup-compatibility/2006" xmlns:aink="http://schemas.microsoft.com/office/drawing/2016/ink" xmlns:am3d="http://schemas.microsoft.com/office/drawing/2017/model3d" xmlns:o="urn:schemas-microsoft-com:office:office" xmlns:r="http://schemas.openxmlformats.org/officeDocument/2006/relationships" xmlns:m="http://schemas.openxmlformats.org/officeDocument/2006/math" xmlns:v="urn:schemas-microsoft-com:vml" xmlns:wp14="http://schemas.microsoft.com/office/word/2010/wordprocessingDrawing" xmlns:wp="http://schemas.openxmlformats.org/drawingml/2006/wordprocessingDrawing" xmlns:w10="urn:schemas-microsoft-com:office:word" xmlns:w="http://schemas.openxmlformats.org/wordprocessingml/2006/main" xmlns:w14="http://schemas.microsoft.com/office/word/2010/wordml" xmlns:w15="http://schemas.microsoft.com/office/word/2012/wordml" xmlns:w16cid="http://schemas.microsoft.com/office/word/2016/wordml/cid" xmlns:w16se="http://schemas.microsoft.com/office/word/2015/wordml/symex" xmlns:wpg="http://schemas.microsoft.com/office/word/2010/wordprocessingGroup" xmlns:wpi="http://schemas.microsoft.com/office/word/2010/wordprocessingInk" xmlns:wne="http://schemas.microsoft.com/office/word/2006/wordml" xmlns:wps="http://schemas.microsoft.com/office/word/2010/wordprocessingShape" mc:Ignorable="w14 w15 w16se w16cid wp14">
+<w:hdr xmlns:wpc="http://schemas.microsoft.com/office/word/2010/wordprocessingCanvas" xmlns:cx="http://schemas.microsoft.com/office/drawing/2014/chartex" xmlns:cx1="http://schemas.microsoft.com/office/drawing/2015/9/8/chartex" xmlns:cx2="http://schemas.microsoft.com/office/drawing/2015/10/21/chartex" xmlns:cx3="http://schemas.microsoft.com/office/drawing/2016/5/9/chartex" xmlns:cx4="http://schemas.microsoft.com/office/drawing/2016/5/10/chartex" xmlns:cx5="http://schemas.microsoft.com/office/drawing/2016/5/11/chartex" xmlns:cx6="http://schemas.microsoft.com/office/drawing/2016/5/12/chartex" xmlns:cx7="http://schemas.microsoft.com/office/drawing/2016/5/13/chartex" xmlns:cx8="http://schemas.microsoft.com/office/drawing/2016/5/14/chartex" xmlns:mc="http://schemas.openxmlformats.org/markup-compatibility/2006" xmlns:aink="http://schemas.microsoft.com/office/drawing/2016/ink" xmlns:am3d="http://schemas.microsoft.com/office/drawing/2017/model3d" xmlns:o="urn:schemas-microsoft-com:office:office" xmlns:r="http://schemas.openxmlformats.org/officeDocument/2006/relationships" xmlns:m="http://schemas.openxmlformats.org/officeDocument/2006/math" xmlns:v="urn:schemas-microsoft-com:vml" xmlns:wp14="http://schemas.microsoft.com/office/word/2010/wordprocessingDrawing" xmlns:wp="http://schemas.openxmlformats.org/drawingml/2006/wordprocessingDrawing" xmlns:w10="urn:schemas-microsoft-com:office:word" xmlns:w="http://schemas.openxmlformats.org/wordprocessingml/2006/main" xmlns:w14="http://schemas.microsoft.com/office/word/2010/wordml" xmlns:w15="http://schemas.microsoft.com/office/word/2012/wordml" xmlns:w16cex="http://schemas.microsoft.com/office/word/2018/wordml/cex" xmlns:w16cid="http://schemas.microsoft.com/office/word/2016/wordml/cid" xmlns:w16="http://schemas.microsoft.com/office/word/2018/wordml" xmlns:w16se="http://schemas.microsoft.com/office/word/2015/wordml/symex" xmlns:wpg="http://schemas.microsoft.com/office/word/2010/wordprocessingGroup" xmlns:wpi="http://schemas.microsoft.com/office/word/2010/wordprocessingInk" xmlns:wne="http://schemas.microsoft.com/office/word/2006/wordml" xmlns:wps="http://schemas.microsoft.com/office/word/2010/wordprocessingShape" mc:Ignorable="w14 w15 w16se w16cid w16 w16cex wp14">
   <w:p>
     <w:pPr>
       <w:pStyle w:val="Header"/>
@@ -709,7 +1030,7 @@
 </file>
 
 <file path=word/numbering.xml><?xml version="1.0" encoding="utf-8"?>
-<w:numbering xmlns:wpc="http://schemas.microsoft.com/office/word/2010/wordprocessingCanvas" xmlns:cx="http://schemas.microsoft.com/office/drawing/2014/chartex" xmlns:cx1="http://schemas.microsoft.com/office/drawing/2015/9/8/chartex" xmlns:cx2="http://schemas.microsoft.com/office/drawing/2015/10/21/chartex" xmlns:cx3="http://schemas.microsoft.com/office/drawing/2016/5/9/chartex" xmlns:cx4="http://schemas.microsoft.com/office/drawing/2016/5/10/chartex" xmlns:cx5="http://schemas.microsoft.com/office/drawing/2016/5/11/chartex" xmlns:cx6="http://schemas.microsoft.com/office/drawing/2016/5/12/chartex" xmlns:cx7="http://schemas.microsoft.com/office/drawing/2016/5/13/chartex" xmlns:cx8="http://schemas.microsoft.com/office/drawing/2016/5/14/chartex" xmlns:mc="http://schemas.openxmlformats.org/markup-compatibility/2006" xmlns:aink="http://schemas.microsoft.com/office/drawing/2016/ink" xmlns:am3d="http://schemas.microsoft.com/office/drawing/2017/model3d" xmlns:o="urn:schemas-microsoft-com:office:office" xmlns:r="http://schemas.openxmlformats.org/officeDocument/2006/relationships" xmlns:m="http://schemas.openxmlformats.org/officeDocument/2006/math" xmlns:v="urn:schemas-microsoft-com:vml" xmlns:wp14="http://schemas.microsoft.com/office/word/2010/wordprocessingDrawing" xmlns:wp="http://schemas.openxmlformats.org/drawingml/2006/wordprocessingDrawing" xmlns:w10="urn:schemas-microsoft-com:office:word" xmlns:w="http://schemas.openxmlformats.org/wordprocessingml/2006/main" xmlns:w14="http://schemas.microsoft.com/office/word/2010/wordml" xmlns:w15="http://schemas.microsoft.com/office/word/2012/wordml" xmlns:w16cid="http://schemas.microsoft.com/office/word/2016/wordml/cid" xmlns:w16se="http://schemas.microsoft.com/office/word/2015/wordml/symex" xmlns:wpg="http://schemas.microsoft.com/office/word/2010/wordprocessingGroup" xmlns:wpi="http://schemas.microsoft.com/office/word/2010/wordprocessingInk" xmlns:wne="http://schemas.microsoft.com/office/word/2006/wordml" xmlns:wps="http://schemas.microsoft.com/office/word/2010/wordprocessingShape" mc:Ignorable="w14 w15 w16se w16cid wp14">
+<w:numbering xmlns:wpc="http://schemas.microsoft.com/office/word/2010/wordprocessingCanvas" xmlns:cx="http://schemas.microsoft.com/office/drawing/2014/chartex" xmlns:cx1="http://schemas.microsoft.com/office/drawing/2015/9/8/chartex" xmlns:cx2="http://schemas.microsoft.com/office/drawing/2015/10/21/chartex" xmlns:cx3="http://schemas.microsoft.com/office/drawing/2016/5/9/chartex" xmlns:cx4="http://schemas.microsoft.com/office/drawing/2016/5/10/chartex" xmlns:cx5="http://schemas.microsoft.com/office/drawing/2016/5/11/chartex" xmlns:cx6="http://schemas.microsoft.com/office/drawing/2016/5/12/chartex" xmlns:cx7="http://schemas.microsoft.com/office/drawing/2016/5/13/chartex" xmlns:cx8="http://schemas.microsoft.com/office/drawing/2016/5/14/chartex" xmlns:mc="http://schemas.openxmlformats.org/markup-compatibility/2006" xmlns:aink="http://schemas.microsoft.com/office/drawing/2016/ink" xmlns:am3d="http://schemas.microsoft.com/office/drawing/2017/model3d" xmlns:o="urn:schemas-microsoft-com:office:office" xmlns:r="http://schemas.openxmlformats.org/officeDocument/2006/relationships" xmlns:m="http://schemas.openxmlformats.org/officeDocument/2006/math" xmlns:v="urn:schemas-microsoft-com:vml" xmlns:wp14="http://schemas.microsoft.com/office/word/2010/wordprocessingDrawing" xmlns:wp="http://schemas.openxmlformats.org/drawingml/2006/wordprocessingDrawing" xmlns:w10="urn:schemas-microsoft-com:office:word" xmlns:w="http://schemas.openxmlformats.org/wordprocessingml/2006/main" xmlns:w14="http://schemas.microsoft.com/office/word/2010/wordml" xmlns:w15="http://schemas.microsoft.com/office/word/2012/wordml" xmlns:w16cex="http://schemas.microsoft.com/office/word/2018/wordml/cex" xmlns:w16cid="http://schemas.microsoft.com/office/word/2016/wordml/cid" xmlns:w16="http://schemas.microsoft.com/office/word/2018/wordml" xmlns:w16se="http://schemas.microsoft.com/office/word/2015/wordml/symex" xmlns:wpg="http://schemas.microsoft.com/office/word/2010/wordprocessingGroup" xmlns:wpi="http://schemas.microsoft.com/office/word/2010/wordprocessingInk" xmlns:wne="http://schemas.microsoft.com/office/word/2006/wordml" xmlns:wps="http://schemas.microsoft.com/office/word/2010/wordprocessingShape" mc:Ignorable="w14 w15 w16se w16cid w16 w16cex wp14">
   <w:abstractNum w:abstractNumId="0" w15:restartNumberingAfterBreak="0">
     <w:nsid w:val="15407D39"/>
     <w:multiLevelType w:val="hybridMultilevel"/>
@@ -826,7 +1147,7 @@
   <w:abstractNum w:abstractNumId="1" w15:restartNumberingAfterBreak="0">
     <w:nsid w:val="17251EA1"/>
     <w:multiLevelType w:val="hybridMultilevel"/>
-    <w:tmpl w:val="5DC49CB4"/>
+    <w:tmpl w:val="09461FCE"/>
     <w:lvl w:ilvl="0" w:tplc="40090001">
       <w:start w:val="1"/>
       <w:numFmt w:val="bullet"/>
@@ -937,6 +1258,95 @@
     </w:lvl>
   </w:abstractNum>
   <w:abstractNum w:abstractNumId="2" w15:restartNumberingAfterBreak="0">
+    <w:nsid w:val="242F5CA4"/>
+    <w:multiLevelType w:val="hybridMultilevel"/>
+    <w:tmpl w:val="B69AE14E"/>
+    <w:lvl w:ilvl="0" w:tplc="B6F44BC2">
+      <w:start w:val="1"/>
+      <w:numFmt w:val="decimal"/>
+      <w:lvlText w:val="%1."/>
+      <w:lvlJc w:val="left"/>
+      <w:pPr>
+        <w:ind w:left="1080" w:hanging="360"/>
+      </w:pPr>
+      <w:rPr>
+        <w:rFonts w:hint="default"/>
+      </w:rPr>
+    </w:lvl>
+    <w:lvl w:ilvl="1" w:tplc="40090019">
+      <w:start w:val="1"/>
+      <w:numFmt w:val="lowerLetter"/>
+      <w:lvlText w:val="%2."/>
+      <w:lvlJc w:val="left"/>
+      <w:pPr>
+        <w:ind w:left="1800" w:hanging="360"/>
+      </w:pPr>
+    </w:lvl>
+    <w:lvl w:ilvl="2" w:tplc="4009001B" w:tentative="1">
+      <w:start w:val="1"/>
+      <w:numFmt w:val="lowerRoman"/>
+      <w:lvlText w:val="%3."/>
+      <w:lvlJc w:val="right"/>
+      <w:pPr>
+        <w:ind w:left="2520" w:hanging="180"/>
+      </w:pPr>
+    </w:lvl>
+    <w:lvl w:ilvl="3" w:tplc="4009000F" w:tentative="1">
+      <w:start w:val="1"/>
+      <w:numFmt w:val="decimal"/>
+      <w:lvlText w:val="%4."/>
+      <w:lvlJc w:val="left"/>
+      <w:pPr>
+        <w:ind w:left="3240" w:hanging="360"/>
+      </w:pPr>
+    </w:lvl>
+    <w:lvl w:ilvl="4" w:tplc="40090019" w:tentative="1">
+      <w:start w:val="1"/>
+      <w:numFmt w:val="lowerLetter"/>
+      <w:lvlText w:val="%5."/>
+      <w:lvlJc w:val="left"/>
+      <w:pPr>
+        <w:ind w:left="3960" w:hanging="360"/>
+      </w:pPr>
+    </w:lvl>
+    <w:lvl w:ilvl="5" w:tplc="4009001B" w:tentative="1">
+      <w:start w:val="1"/>
+      <w:numFmt w:val="lowerRoman"/>
+      <w:lvlText w:val="%6."/>
+      <w:lvlJc w:val="right"/>
+      <w:pPr>
+        <w:ind w:left="4680" w:hanging="180"/>
+      </w:pPr>
+    </w:lvl>
+    <w:lvl w:ilvl="6" w:tplc="4009000F" w:tentative="1">
+      <w:start w:val="1"/>
+      <w:numFmt w:val="decimal"/>
+      <w:lvlText w:val="%7."/>
+      <w:lvlJc w:val="left"/>
+      <w:pPr>
+        <w:ind w:left="5400" w:hanging="360"/>
+      </w:pPr>
+    </w:lvl>
+    <w:lvl w:ilvl="7" w:tplc="40090019" w:tentative="1">
+      <w:start w:val="1"/>
+      <w:numFmt w:val="lowerLetter"/>
+      <w:lvlText w:val="%8."/>
+      <w:lvlJc w:val="left"/>
+      <w:pPr>
+        <w:ind w:left="6120" w:hanging="360"/>
+      </w:pPr>
+    </w:lvl>
+    <w:lvl w:ilvl="8" w:tplc="4009001B" w:tentative="1">
+      <w:start w:val="1"/>
+      <w:numFmt w:val="lowerRoman"/>
+      <w:lvlText w:val="%9."/>
+      <w:lvlJc w:val="right"/>
+      <w:pPr>
+        <w:ind w:left="6840" w:hanging="180"/>
+      </w:pPr>
+    </w:lvl>
+  </w:abstractNum>
+  <w:abstractNum w:abstractNumId="3" w15:restartNumberingAfterBreak="0">
     <w:nsid w:val="6C6B1621"/>
     <w:multiLevelType w:val="hybridMultilevel"/>
     <w:tmpl w:val="250C87C4"/>
@@ -1029,13 +1439,16 @@
     <w:abstractNumId w:val="0"/>
   </w:num>
   <w:num w:numId="3">
+    <w:abstractNumId w:val="3"/>
+  </w:num>
+  <w:num w:numId="4">
     <w:abstractNumId w:val="2"/>
   </w:num>
 </w:numbering>
 </file>
 
 <file path=word/styles.xml><?xml version="1.0" encoding="utf-8"?>
-<w:styles xmlns:mc="http://schemas.openxmlformats.org/markup-compatibility/2006" xmlns:r="http://schemas.openxmlformats.org/officeDocument/2006/relationships" xmlns:w="http://schemas.openxmlformats.org/wordprocessingml/2006/main" xmlns:w14="http://schemas.microsoft.com/office/word/2010/wordml" xmlns:w15="http://schemas.microsoft.com/office/word/2012/wordml" xmlns:w16cid="http://schemas.microsoft.com/office/word/2016/wordml/cid" xmlns:w16se="http://schemas.microsoft.com/office/word/2015/wordml/symex" mc:Ignorable="w14 w15 w16se w16cid">
+<w:styles xmlns:mc="http://schemas.openxmlformats.org/markup-compatibility/2006" xmlns:r="http://schemas.openxmlformats.org/officeDocument/2006/relationships" xmlns:w="http://schemas.openxmlformats.org/wordprocessingml/2006/main" xmlns:w14="http://schemas.microsoft.com/office/word/2010/wordml" xmlns:w15="http://schemas.microsoft.com/office/word/2012/wordml" xmlns:w16cex="http://schemas.microsoft.com/office/word/2018/wordml/cex" xmlns:w16cid="http://schemas.microsoft.com/office/word/2016/wordml/cid" xmlns:w16="http://schemas.microsoft.com/office/word/2018/wordml" xmlns:w16se="http://schemas.microsoft.com/office/word/2015/wordml/symex" mc:Ignorable="w14 w15 w16se w16cid w16 w16cex">
   <w:docDefaults>
     <w:rPrDefault>
       <w:rPr>
@@ -1051,7 +1464,7 @@
       </w:pPr>
     </w:pPrDefault>
   </w:docDefaults>
-  <w:latentStyles w:defLockedState="0" w:defUIPriority="99" w:defSemiHidden="0" w:defUnhideWhenUsed="0" w:defQFormat="0" w:count="375">
+  <w:latentStyles w:defLockedState="0" w:defUIPriority="99" w:defSemiHidden="0" w:defUnhideWhenUsed="0" w:defQFormat="0" w:count="376">
     <w:lsdException w:name="Normal" w:uiPriority="0" w:qFormat="1"/>
     <w:lsdException w:name="heading 1" w:uiPriority="9" w:qFormat="1"/>
     <w:lsdException w:name="heading 2" w:semiHidden="1" w:uiPriority="9" w:unhideWhenUsed="1" w:qFormat="1"/>
@@ -1157,7 +1570,6 @@
     <w:lsdException w:name="HTML Sample" w:semiHidden="1" w:unhideWhenUsed="1"/>
     <w:lsdException w:name="HTML Typewriter" w:semiHidden="1" w:unhideWhenUsed="1"/>
     <w:lsdException w:name="HTML Variable" w:semiHidden="1" w:unhideWhenUsed="1"/>
-    <w:lsdException w:name="Normal Table" w:semiHidden="1" w:unhideWhenUsed="1"/>
     <w:lsdException w:name="annotation subject" w:semiHidden="1" w:unhideWhenUsed="1"/>
     <w:lsdException w:name="No List" w:semiHidden="1" w:unhideWhenUsed="1"/>
     <w:lsdException w:name="Outline List 1" w:semiHidden="1" w:unhideWhenUsed="1"/>
@@ -1204,10 +1616,8 @@
     <w:lsdException w:name="Table Subtle 2" w:semiHidden="1" w:unhideWhenUsed="1"/>
     <w:lsdException w:name="Table Web 1" w:semiHidden="1" w:unhideWhenUsed="1"/>
     <w:lsdException w:name="Table Web 2" w:semiHidden="1" w:unhideWhenUsed="1"/>
-    <w:lsdException w:name="Table Web 3" w:semiHidden="1" w:unhideWhenUsed="1"/>
     <w:lsdException w:name="Balloon Text" w:semiHidden="1" w:unhideWhenUsed="1"/>
     <w:lsdException w:name="Table Grid" w:uiPriority="39"/>
-    <w:lsdException w:name="Table Theme" w:semiHidden="1" w:unhideWhenUsed="1"/>
     <w:lsdException w:name="Placeholder Text" w:semiHidden="1"/>
     <w:lsdException w:name="No Spacing" w:uiPriority="1" w:qFormat="1"/>
     <w:lsdException w:name="Light Shading" w:uiPriority="60"/>
@@ -1427,6 +1837,7 @@
     <w:lsdException w:name="Smart Hyperlink" w:semiHidden="1" w:unhideWhenUsed="1"/>
     <w:lsdException w:name="Hashtag" w:semiHidden="1" w:unhideWhenUsed="1"/>
     <w:lsdException w:name="Unresolved Mention" w:semiHidden="1" w:unhideWhenUsed="1"/>
+    <w:lsdException w:name="Smart Link" w:semiHidden="1" w:unhideWhenUsed="1"/>
   </w:latentStyles>
   <w:style w:type="paragraph" w:default="1" w:styleId="Normal">
     <w:name w:val="Normal"/>

</xml_diff>

<commit_message>
changes in document of architecture
</commit_message>
<xml_diff>
--- a/Team19_Archietecture.docx
+++ b/Team19_Archietecture.docx
@@ -11,10 +11,10 @@
           <w:noProof/>
         </w:rPr>
         <w:drawing>
-          <wp:inline distT="0" distB="0" distL="0" distR="0" wp14:anchorId="6464512A" wp14:editId="3659BF98">
-            <wp:extent cx="5974080" cy="4396740"/>
-            <wp:effectExtent l="0" t="0" r="7620" b="3810"/>
-            <wp:docPr id="1" name="Picture 1"/>
+          <wp:inline distT="0" distB="0" distL="0" distR="0" wp14:anchorId="7C51FBD8" wp14:editId="169C281A">
+            <wp:extent cx="5731510" cy="4158615"/>
+            <wp:effectExtent l="0" t="0" r="2540" b="0"/>
+            <wp:docPr id="2" name="Picture 2"/>
             <wp:cNvGraphicFramePr>
               <a:graphicFrameLocks xmlns:a="http://schemas.openxmlformats.org/drawingml/2006/main" noChangeAspect="1"/>
             </wp:cNvGraphicFramePr>
@@ -22,7 +22,7 @@
               <a:graphicData uri="http://schemas.openxmlformats.org/drawingml/2006/picture">
                 <pic:pic xmlns:pic="http://schemas.openxmlformats.org/drawingml/2006/picture">
                   <pic:nvPicPr>
-                    <pic:cNvPr id="1" name="RiskGame_Build_1.jpeg"/>
+                    <pic:cNvPr id="2" name="Picture 2"/>
                     <pic:cNvPicPr/>
                   </pic:nvPicPr>
                   <pic:blipFill>
@@ -40,7 +40,7 @@
                   <pic:spPr>
                     <a:xfrm>
                       <a:off x="0" y="0"/>
-                      <a:ext cx="5984973" cy="4404757"/>
+                      <a:ext cx="5731510" cy="4158615"/>
                     </a:xfrm>
                     <a:prstGeom prst="rect">
                       <a:avLst/>
@@ -489,6 +489,18 @@
         </w:rPr>
         <w:t xml:space="preserve"> armies on the country</w:t>
       </w:r>
+    </w:p>
+    <w:p>
+      <w:pPr>
+        <w:pStyle w:val="ListParagraph"/>
+        <w:ind w:left="1440"/>
+        <w:jc w:val="both"/>
+        <w:rPr>
+          <w:rFonts w:ascii="Times New Roman" w:hAnsi="Times New Roman" w:cs="Times New Roman"/>
+          <w:sz w:val="24"/>
+          <w:szCs w:val="24"/>
+        </w:rPr>
+      </w:pPr>
     </w:p>
     <w:p>
       <w:pPr>
@@ -1570,6 +1582,7 @@
     <w:lsdException w:name="HTML Sample" w:semiHidden="1" w:unhideWhenUsed="1"/>
     <w:lsdException w:name="HTML Typewriter" w:semiHidden="1" w:unhideWhenUsed="1"/>
     <w:lsdException w:name="HTML Variable" w:semiHidden="1" w:unhideWhenUsed="1"/>
+    <w:lsdException w:name="Normal Table" w:semiHidden="1" w:unhideWhenUsed="1"/>
     <w:lsdException w:name="annotation subject" w:semiHidden="1" w:unhideWhenUsed="1"/>
     <w:lsdException w:name="No List" w:semiHidden="1" w:unhideWhenUsed="1"/>
     <w:lsdException w:name="Outline List 1" w:semiHidden="1" w:unhideWhenUsed="1"/>
@@ -1616,8 +1629,10 @@
     <w:lsdException w:name="Table Subtle 2" w:semiHidden="1" w:unhideWhenUsed="1"/>
     <w:lsdException w:name="Table Web 1" w:semiHidden="1" w:unhideWhenUsed="1"/>
     <w:lsdException w:name="Table Web 2" w:semiHidden="1" w:unhideWhenUsed="1"/>
+    <w:lsdException w:name="Table Web 3" w:semiHidden="1" w:unhideWhenUsed="1"/>
     <w:lsdException w:name="Balloon Text" w:semiHidden="1" w:unhideWhenUsed="1"/>
     <w:lsdException w:name="Table Grid" w:uiPriority="39"/>
+    <w:lsdException w:name="Table Theme" w:semiHidden="1" w:unhideWhenUsed="1"/>
     <w:lsdException w:name="Placeholder Text" w:semiHidden="1"/>
     <w:lsdException w:name="No Spacing" w:uiPriority="1" w:qFormat="1"/>
     <w:lsdException w:name="Light Shading" w:uiPriority="60"/>

</xml_diff>

<commit_message>
Changes in document file as per new classes and method
</commit_message>
<xml_diff>
--- a/Team19_Archietecture.docx
+++ b/Team19_Archietecture.docx
@@ -11,10 +11,10 @@
           <w:noProof/>
         </w:rPr>
         <w:drawing>
-          <wp:inline distT="0" distB="0" distL="0" distR="0" wp14:anchorId="7C51FBD8" wp14:editId="169C281A">
-            <wp:extent cx="5731510" cy="4158615"/>
+          <wp:inline distT="0" distB="0" distL="0" distR="0" wp14:anchorId="7F1D2A61" wp14:editId="6275A854">
+            <wp:extent cx="5731510" cy="4236720"/>
             <wp:effectExtent l="0" t="0" r="2540" b="0"/>
-            <wp:docPr id="2" name="Picture 2"/>
+            <wp:docPr id="3" name="Picture 3"/>
             <wp:cNvGraphicFramePr>
               <a:graphicFrameLocks xmlns:a="http://schemas.openxmlformats.org/drawingml/2006/main" noChangeAspect="1"/>
             </wp:cNvGraphicFramePr>
@@ -22,8 +22,10 @@
               <a:graphicData uri="http://schemas.openxmlformats.org/drawingml/2006/picture">
                 <pic:pic xmlns:pic="http://schemas.openxmlformats.org/drawingml/2006/picture">
                   <pic:nvPicPr>
-                    <pic:cNvPr id="2" name="Picture 2"/>
-                    <pic:cNvPicPr/>
+                    <pic:cNvPr id="0" name="Picture 3"/>
+                    <pic:cNvPicPr>
+                      <a:picLocks noChangeAspect="1" noChangeArrowheads="1"/>
+                    </pic:cNvPicPr>
                   </pic:nvPicPr>
                   <pic:blipFill>
                     <a:blip r:embed="rId7" cstate="print">
@@ -33,18 +35,23 @@
                         </a:ext>
                       </a:extLst>
                     </a:blip>
+                    <a:srcRect/>
                     <a:stretch>
                       <a:fillRect/>
                     </a:stretch>
                   </pic:blipFill>
-                  <pic:spPr>
+                  <pic:spPr bwMode="auto">
                     <a:xfrm>
                       <a:off x="0" y="0"/>
-                      <a:ext cx="5731510" cy="4158615"/>
+                      <a:ext cx="5731510" cy="4236720"/>
                     </a:xfrm>
                     <a:prstGeom prst="rect">
                       <a:avLst/>
                     </a:prstGeom>
+                    <a:noFill/>
+                    <a:ln>
+                      <a:noFill/>
+                    </a:ln>
                   </pic:spPr>
                 </pic:pic>
               </a:graphicData>

</xml_diff>

<commit_message>
Removed unwanted flow from document
</commit_message>
<xml_diff>
--- a/Team19_Archietecture.docx
+++ b/Team19_Archietecture.docx
@@ -11,10 +11,10 @@
           <w:noProof/>
         </w:rPr>
         <w:drawing>
-          <wp:inline distT="0" distB="0" distL="0" distR="0" wp14:anchorId="5FCDB950" wp14:editId="2528CF0A">
-            <wp:extent cx="5731510" cy="4206240"/>
+          <wp:inline distT="0" distB="0" distL="0" distR="0" wp14:anchorId="42DFF64B" wp14:editId="5D88D4D7">
+            <wp:extent cx="5731510" cy="4320540"/>
             <wp:effectExtent l="0" t="0" r="2540" b="3810"/>
-            <wp:docPr id="4" name="Picture 4"/>
+            <wp:docPr id="1" name="Picture 1"/>
             <wp:cNvGraphicFramePr>
               <a:graphicFrameLocks xmlns:a="http://schemas.openxmlformats.org/drawingml/2006/main" noChangeAspect="1"/>
             </wp:cNvGraphicFramePr>
@@ -22,7 +22,7 @@
               <a:graphicData uri="http://schemas.openxmlformats.org/drawingml/2006/picture">
                 <pic:pic xmlns:pic="http://schemas.openxmlformats.org/drawingml/2006/picture">
                   <pic:nvPicPr>
-                    <pic:cNvPr id="0" name="Picture 5"/>
+                    <pic:cNvPr id="0" name="Picture 1"/>
                     <pic:cNvPicPr>
                       <a:picLocks noChangeAspect="1" noChangeArrowheads="1"/>
                     </pic:cNvPicPr>
@@ -43,7 +43,7 @@
                   <pic:spPr bwMode="auto">
                     <a:xfrm>
                       <a:off x="0" y="0"/>
-                      <a:ext cx="5731510" cy="4206240"/>
+                      <a:ext cx="5731510" cy="4320540"/>
                     </a:xfrm>
                     <a:prstGeom prst="rect">
                       <a:avLst/>
@@ -535,7 +535,6 @@
           <w:szCs w:val="32"/>
           <w:u w:val="single"/>
         </w:rPr>
-        <w:lastRenderedPageBreak/>
         <w:t>Steps</w:t>
       </w:r>
       <w:r>

</xml_diff>